<commit_message>
Klaasnediagram organisatie en taakverdeling bijgewerkt,.
</commit_message>
<xml_diff>
--- a/Documentatie/Kerntaak-1/1.5.15 taakverdeling ontwikkelomgeving/2017-02-21_taakverdeling_ontwikkelomgeving_V0.1.docx
+++ b/Documentatie/Kerntaak-1/1.5.15 taakverdeling ontwikkelomgeving/2017-02-21_taakverdeling_ontwikkelomgeving_V0.1.docx
@@ -1,6 +1,6 @@
 
 <file path=word/document.xml><?xml version="1.0" encoding="utf-8"?>
-<w:document xmlns:wpc="http://schemas.microsoft.com/office/word/2010/wordprocessingCanvas" xmlns:cx="http://schemas.microsoft.com/office/drawing/2014/chartex" xmlns:cx1="http://schemas.microsoft.com/office/drawing/2015/9/8/chartex" xmlns:cx2="http://schemas.microsoft.com/office/drawing/2015/10/21/chartex" xmlns:mc="http://schemas.openxmlformats.org/markup-compatibility/2006" xmlns:o="urn:schemas-microsoft-com:office:office" xmlns:r="http://schemas.openxmlformats.org/officeDocument/2006/relationships" xmlns:m="http://schemas.openxmlformats.org/officeDocument/2006/math" xmlns:v="urn:schemas-microsoft-com:vml" xmlns:wp14="http://schemas.microsoft.com/office/word/2010/wordprocessingDrawing" xmlns:wp="http://schemas.openxmlformats.org/drawingml/2006/wordprocessingDrawing" xmlns:w10="urn:schemas-microsoft-com:office:word" xmlns:w="http://schemas.openxmlformats.org/wordprocessingml/2006/main" xmlns:w14="http://schemas.microsoft.com/office/word/2010/wordml" xmlns:w15="http://schemas.microsoft.com/office/word/2012/wordml" xmlns:w16se="http://schemas.microsoft.com/office/word/2015/wordml/symex" xmlns:wpg="http://schemas.microsoft.com/office/word/2010/wordprocessingGroup" xmlns:wpi="http://schemas.microsoft.com/office/word/2010/wordprocessingInk" xmlns:wne="http://schemas.microsoft.com/office/word/2006/wordml" xmlns:wps="http://schemas.microsoft.com/office/word/2010/wordprocessingShape" mc:Ignorable="w14 w15 w16se wp14">
+<w:document xmlns:wpc="http://schemas.microsoft.com/office/word/2010/wordprocessingCanvas" xmlns:cx="http://schemas.microsoft.com/office/drawing/2014/chartex" xmlns:cx1="http://schemas.microsoft.com/office/drawing/2015/9/8/chartex" xmlns:cx2="http://schemas.microsoft.com/office/drawing/2015/10/21/chartex" xmlns:cx3="http://schemas.microsoft.com/office/drawing/2016/5/9/chartex" xmlns:cx4="http://schemas.microsoft.com/office/drawing/2016/5/10/chartex" xmlns:cx5="http://schemas.microsoft.com/office/drawing/2016/5/11/chartex" xmlns:mc="http://schemas.openxmlformats.org/markup-compatibility/2006" xmlns:o="urn:schemas-microsoft-com:office:office" xmlns:r="http://schemas.openxmlformats.org/officeDocument/2006/relationships" xmlns:m="http://schemas.openxmlformats.org/officeDocument/2006/math" xmlns:v="urn:schemas-microsoft-com:vml" xmlns:wp14="http://schemas.microsoft.com/office/word/2010/wordprocessingDrawing" xmlns:wp="http://schemas.openxmlformats.org/drawingml/2006/wordprocessingDrawing" xmlns:w10="urn:schemas-microsoft-com:office:word" xmlns:w="http://schemas.openxmlformats.org/wordprocessingml/2006/main" xmlns:w14="http://schemas.microsoft.com/office/word/2010/wordml" xmlns:w15="http://schemas.microsoft.com/office/word/2012/wordml" xmlns:w16se="http://schemas.microsoft.com/office/word/2015/wordml/symex" xmlns:wpg="http://schemas.microsoft.com/office/word/2010/wordprocessingGroup" xmlns:wpi="http://schemas.microsoft.com/office/word/2010/wordprocessingInk" xmlns:wne="http://schemas.microsoft.com/office/word/2006/wordml" xmlns:wps="http://schemas.microsoft.com/office/word/2010/wordprocessingShape" mc:Ignorable="w14 w15 w16se wp14">
   <w:body>
     <w:sdt>
       <w:sdtPr>
@@ -76,8 +76,6 @@
                                 <w:r>
                                   <w:t>m: 24</w:t>
                                 </w:r>
-                                <w:bookmarkStart w:id="0" w:name="_GoBack"/>
-                                <w:bookmarkEnd w:id="0"/>
                                 <w:r>
                                   <w:t>-02-2017</w:t>
                                 </w:r>
@@ -957,12 +955,12 @@
       <w:pPr>
         <w:pStyle w:val="Kop1"/>
       </w:pPr>
-      <w:bookmarkStart w:id="2" w:name="_Toc475698239"/>
+      <w:bookmarkStart w:id="0" w:name="_Toc475698239"/>
       <w:r>
         <w:lastRenderedPageBreak/>
         <w:t>Inleiding</w:t>
       </w:r>
-      <w:bookmarkEnd w:id="2"/>
+      <w:bookmarkEnd w:id="0"/>
     </w:p>
     <w:p>
       <w:r>
@@ -996,12 +994,12 @@
       <w:pPr>
         <w:pStyle w:val="Kop1"/>
       </w:pPr>
-      <w:bookmarkStart w:id="3" w:name="_Toc475698240"/>
+      <w:bookmarkStart w:id="1" w:name="_Toc475698240"/>
       <w:r>
         <w:lastRenderedPageBreak/>
         <w:t>Taakverdeling &amp; planning ontwikkelomgeving</w:t>
       </w:r>
-      <w:bookmarkEnd w:id="3"/>
+      <w:bookmarkEnd w:id="1"/>
     </w:p>
     <w:p>
       <w:r>
@@ -1051,11 +1049,44 @@
         <w:t>Voor meer planning details zie bestand “</w:t>
       </w:r>
       <w:r>
-        <w:t>2017-02-24_Project-Planning_V1.mpp</w:t>
+        <w:t>20</w:t>
+      </w:r>
+      <w:bookmarkStart w:id="2" w:name="_GoBack"/>
+      <w:bookmarkEnd w:id="2"/>
+      <w:r>
+        <w:t>17-02-24_Project-Planning_V1.mpp</w:t>
       </w:r>
       <w:r>
         <w:t>”.</w:t>
       </w:r>
+    </w:p>
+    <w:p>
+      <w:r>
+        <w:rPr>
+          <w:highlight w:val="yellow"/>
+        </w:rPr>
+        <w:t>TARIK INSTALLEER</w:t>
+      </w:r>
+      <w:r>
+        <w:rPr>
+          <w:highlight w:val="yellow"/>
+        </w:rPr>
+        <w:t>T</w:t>
+      </w:r>
+      <w:r>
+        <w:rPr>
+          <w:highlight w:val="yellow"/>
+        </w:rPr>
+        <w:t xml:space="preserve"> DIT DOET ER ZO LANG OVER EN SANTINO </w:t>
+      </w:r>
+      <w:proofErr w:type="gramStart"/>
+      <w:r>
+        <w:rPr>
+          <w:highlight w:val="yellow"/>
+        </w:rPr>
+        <w:t>DIT….</w:t>
+      </w:r>
+      <w:proofErr w:type="gramEnd"/>
       <w:r>
         <w:br w:type="page"/>
       </w:r>
@@ -1064,12 +1095,12 @@
       <w:pPr>
         <w:pStyle w:val="Kop1"/>
       </w:pPr>
-      <w:bookmarkStart w:id="4" w:name="_Toc475698241"/>
+      <w:bookmarkStart w:id="3" w:name="_Toc475698241"/>
       <w:r>
         <w:lastRenderedPageBreak/>
         <w:t>Revisie</w:t>
       </w:r>
-      <w:bookmarkEnd w:id="4"/>
+      <w:bookmarkEnd w:id="3"/>
     </w:p>
     <w:p>
       <w:r>
@@ -1385,7 +1416,7 @@
 </file>
 
 <file path=word/endnotes.xml><?xml version="1.0" encoding="utf-8"?>
-<w:endnotes xmlns:wpc="http://schemas.microsoft.com/office/word/2010/wordprocessingCanvas" xmlns:cx="http://schemas.microsoft.com/office/drawing/2014/chartex" xmlns:cx1="http://schemas.microsoft.com/office/drawing/2015/9/8/chartex" xmlns:cx2="http://schemas.microsoft.com/office/drawing/2015/10/21/chartex" xmlns:mc="http://schemas.openxmlformats.org/markup-compatibility/2006" xmlns:o="urn:schemas-microsoft-com:office:office" xmlns:r="http://schemas.openxmlformats.org/officeDocument/2006/relationships" xmlns:m="http://schemas.openxmlformats.org/officeDocument/2006/math" xmlns:v="urn:schemas-microsoft-com:vml" xmlns:wp14="http://schemas.microsoft.com/office/word/2010/wordprocessingDrawing" xmlns:wp="http://schemas.openxmlformats.org/drawingml/2006/wordprocessingDrawing" xmlns:w10="urn:schemas-microsoft-com:office:word" xmlns:w="http://schemas.openxmlformats.org/wordprocessingml/2006/main" xmlns:w14="http://schemas.microsoft.com/office/word/2010/wordml" xmlns:w15="http://schemas.microsoft.com/office/word/2012/wordml" xmlns:w16se="http://schemas.microsoft.com/office/word/2015/wordml/symex" xmlns:wpg="http://schemas.microsoft.com/office/word/2010/wordprocessingGroup" xmlns:wpi="http://schemas.microsoft.com/office/word/2010/wordprocessingInk" xmlns:wne="http://schemas.microsoft.com/office/word/2006/wordml" xmlns:wps="http://schemas.microsoft.com/office/word/2010/wordprocessingShape" mc:Ignorable="w14 w15 w16se wp14">
+<w:endnotes xmlns:wpc="http://schemas.microsoft.com/office/word/2010/wordprocessingCanvas" xmlns:cx="http://schemas.microsoft.com/office/drawing/2014/chartex" xmlns:cx1="http://schemas.microsoft.com/office/drawing/2015/9/8/chartex" xmlns:cx2="http://schemas.microsoft.com/office/drawing/2015/10/21/chartex" xmlns:cx3="http://schemas.microsoft.com/office/drawing/2016/5/9/chartex" xmlns:cx4="http://schemas.microsoft.com/office/drawing/2016/5/10/chartex" xmlns:cx5="http://schemas.microsoft.com/office/drawing/2016/5/11/chartex" xmlns:mc="http://schemas.openxmlformats.org/markup-compatibility/2006" xmlns:o="urn:schemas-microsoft-com:office:office" xmlns:r="http://schemas.openxmlformats.org/officeDocument/2006/relationships" xmlns:m="http://schemas.openxmlformats.org/officeDocument/2006/math" xmlns:v="urn:schemas-microsoft-com:vml" xmlns:wp14="http://schemas.microsoft.com/office/word/2010/wordprocessingDrawing" xmlns:wp="http://schemas.openxmlformats.org/drawingml/2006/wordprocessingDrawing" xmlns:w10="urn:schemas-microsoft-com:office:word" xmlns:w="http://schemas.openxmlformats.org/wordprocessingml/2006/main" xmlns:w14="http://schemas.microsoft.com/office/word/2010/wordml" xmlns:w15="http://schemas.microsoft.com/office/word/2012/wordml" xmlns:w16se="http://schemas.microsoft.com/office/word/2015/wordml/symex" xmlns:wpg="http://schemas.microsoft.com/office/word/2010/wordprocessingGroup" xmlns:wpi="http://schemas.microsoft.com/office/word/2010/wordprocessingInk" xmlns:wne="http://schemas.microsoft.com/office/word/2006/wordml" xmlns:wps="http://schemas.microsoft.com/office/word/2010/wordprocessingShape" mc:Ignorable="w14 w15 w16se wp14">
   <w:endnote w:type="separator" w:id="-1">
     <w:p>
       <w:pPr>
@@ -1410,7 +1441,7 @@
 </file>
 
 <file path=word/footer1.xml><?xml version="1.0" encoding="utf-8"?>
-<w:ftr xmlns:wpc="http://schemas.microsoft.com/office/word/2010/wordprocessingCanvas" xmlns:cx="http://schemas.microsoft.com/office/drawing/2014/chartex" xmlns:cx1="http://schemas.microsoft.com/office/drawing/2015/9/8/chartex" xmlns:cx2="http://schemas.microsoft.com/office/drawing/2015/10/21/chartex" xmlns:mc="http://schemas.openxmlformats.org/markup-compatibility/2006" xmlns:o="urn:schemas-microsoft-com:office:office" xmlns:r="http://schemas.openxmlformats.org/officeDocument/2006/relationships" xmlns:m="http://schemas.openxmlformats.org/officeDocument/2006/math" xmlns:v="urn:schemas-microsoft-com:vml" xmlns:wp14="http://schemas.microsoft.com/office/word/2010/wordprocessingDrawing" xmlns:wp="http://schemas.openxmlformats.org/drawingml/2006/wordprocessingDrawing" xmlns:w10="urn:schemas-microsoft-com:office:word" xmlns:w="http://schemas.openxmlformats.org/wordprocessingml/2006/main" xmlns:w14="http://schemas.microsoft.com/office/word/2010/wordml" xmlns:w15="http://schemas.microsoft.com/office/word/2012/wordml" xmlns:w16se="http://schemas.microsoft.com/office/word/2015/wordml/symex" xmlns:wpg="http://schemas.microsoft.com/office/word/2010/wordprocessingGroup" xmlns:wpi="http://schemas.microsoft.com/office/word/2010/wordprocessingInk" xmlns:wne="http://schemas.microsoft.com/office/word/2006/wordml" xmlns:wps="http://schemas.microsoft.com/office/word/2010/wordprocessingShape" mc:Ignorable="w14 w15 w16se wp14">
+<w:ftr xmlns:wpc="http://schemas.microsoft.com/office/word/2010/wordprocessingCanvas" xmlns:cx="http://schemas.microsoft.com/office/drawing/2014/chartex" xmlns:cx1="http://schemas.microsoft.com/office/drawing/2015/9/8/chartex" xmlns:cx2="http://schemas.microsoft.com/office/drawing/2015/10/21/chartex" xmlns:cx3="http://schemas.microsoft.com/office/drawing/2016/5/9/chartex" xmlns:cx4="http://schemas.microsoft.com/office/drawing/2016/5/10/chartex" xmlns:cx5="http://schemas.microsoft.com/office/drawing/2016/5/11/chartex" xmlns:mc="http://schemas.openxmlformats.org/markup-compatibility/2006" xmlns:o="urn:schemas-microsoft-com:office:office" xmlns:r="http://schemas.openxmlformats.org/officeDocument/2006/relationships" xmlns:m="http://schemas.openxmlformats.org/officeDocument/2006/math" xmlns:v="urn:schemas-microsoft-com:vml" xmlns:wp14="http://schemas.microsoft.com/office/word/2010/wordprocessingDrawing" xmlns:wp="http://schemas.openxmlformats.org/drawingml/2006/wordprocessingDrawing" xmlns:w10="urn:schemas-microsoft-com:office:word" xmlns:w="http://schemas.openxmlformats.org/wordprocessingml/2006/main" xmlns:w14="http://schemas.microsoft.com/office/word/2010/wordml" xmlns:w15="http://schemas.microsoft.com/office/word/2012/wordml" xmlns:w16se="http://schemas.microsoft.com/office/word/2015/wordml/symex" xmlns:wpg="http://schemas.microsoft.com/office/word/2010/wordprocessingGroup" xmlns:wpi="http://schemas.microsoft.com/office/word/2010/wordprocessingInk" xmlns:wne="http://schemas.microsoft.com/office/word/2006/wordml" xmlns:wps="http://schemas.microsoft.com/office/word/2010/wordprocessingShape" mc:Ignorable="w14 w15 w16se wp14">
   <w:sdt>
     <w:sdtPr>
       <w:id w:val="1540778983"/>
@@ -1456,7 +1487,7 @@
 </file>
 
 <file path=word/footnotes.xml><?xml version="1.0" encoding="utf-8"?>
-<w:footnotes xmlns:wpc="http://schemas.microsoft.com/office/word/2010/wordprocessingCanvas" xmlns:cx="http://schemas.microsoft.com/office/drawing/2014/chartex" xmlns:cx1="http://schemas.microsoft.com/office/drawing/2015/9/8/chartex" xmlns:cx2="http://schemas.microsoft.com/office/drawing/2015/10/21/chartex" xmlns:mc="http://schemas.openxmlformats.org/markup-compatibility/2006" xmlns:o="urn:schemas-microsoft-com:office:office" xmlns:r="http://schemas.openxmlformats.org/officeDocument/2006/relationships" xmlns:m="http://schemas.openxmlformats.org/officeDocument/2006/math" xmlns:v="urn:schemas-microsoft-com:vml" xmlns:wp14="http://schemas.microsoft.com/office/word/2010/wordprocessingDrawing" xmlns:wp="http://schemas.openxmlformats.org/drawingml/2006/wordprocessingDrawing" xmlns:w10="urn:schemas-microsoft-com:office:word" xmlns:w="http://schemas.openxmlformats.org/wordprocessingml/2006/main" xmlns:w14="http://schemas.microsoft.com/office/word/2010/wordml" xmlns:w15="http://schemas.microsoft.com/office/word/2012/wordml" xmlns:w16se="http://schemas.microsoft.com/office/word/2015/wordml/symex" xmlns:wpg="http://schemas.microsoft.com/office/word/2010/wordprocessingGroup" xmlns:wpi="http://schemas.microsoft.com/office/word/2010/wordprocessingInk" xmlns:wne="http://schemas.microsoft.com/office/word/2006/wordml" xmlns:wps="http://schemas.microsoft.com/office/word/2010/wordprocessingShape" mc:Ignorable="w14 w15 w16se wp14">
+<w:footnotes xmlns:wpc="http://schemas.microsoft.com/office/word/2010/wordprocessingCanvas" xmlns:cx="http://schemas.microsoft.com/office/drawing/2014/chartex" xmlns:cx1="http://schemas.microsoft.com/office/drawing/2015/9/8/chartex" xmlns:cx2="http://schemas.microsoft.com/office/drawing/2015/10/21/chartex" xmlns:cx3="http://schemas.microsoft.com/office/drawing/2016/5/9/chartex" xmlns:cx4="http://schemas.microsoft.com/office/drawing/2016/5/10/chartex" xmlns:cx5="http://schemas.microsoft.com/office/drawing/2016/5/11/chartex" xmlns:mc="http://schemas.openxmlformats.org/markup-compatibility/2006" xmlns:o="urn:schemas-microsoft-com:office:office" xmlns:r="http://schemas.openxmlformats.org/officeDocument/2006/relationships" xmlns:m="http://schemas.openxmlformats.org/officeDocument/2006/math" xmlns:v="urn:schemas-microsoft-com:vml" xmlns:wp14="http://schemas.microsoft.com/office/word/2010/wordprocessingDrawing" xmlns:wp="http://schemas.openxmlformats.org/drawingml/2006/wordprocessingDrawing" xmlns:w10="urn:schemas-microsoft-com:office:word" xmlns:w="http://schemas.openxmlformats.org/wordprocessingml/2006/main" xmlns:w14="http://schemas.microsoft.com/office/word/2010/wordml" xmlns:w15="http://schemas.microsoft.com/office/word/2012/wordml" xmlns:w16se="http://schemas.microsoft.com/office/word/2015/wordml/symex" xmlns:wpg="http://schemas.microsoft.com/office/word/2010/wordprocessingGroup" xmlns:wpi="http://schemas.microsoft.com/office/word/2010/wordprocessingInk" xmlns:wne="http://schemas.microsoft.com/office/word/2006/wordml" xmlns:wps="http://schemas.microsoft.com/office/word/2010/wordprocessingShape" mc:Ignorable="w14 w15 w16se wp14">
   <w:footnote w:type="separator" w:id="-1">
     <w:p>
       <w:pPr>
@@ -1497,7 +1528,7 @@
       </w:pPr>
     </w:pPrDefault>
   </w:docDefaults>
-  <w:latentStyles w:defLockedState="0" w:defUIPriority="99" w:defSemiHidden="0" w:defUnhideWhenUsed="0" w:defQFormat="0" w:count="372">
+  <w:latentStyles w:defLockedState="0" w:defUIPriority="99" w:defSemiHidden="0" w:defUnhideWhenUsed="0" w:defQFormat="0" w:count="374">
     <w:lsdException w:name="Normal" w:uiPriority="0" w:qFormat="1"/>
     <w:lsdException w:name="heading 1" w:uiPriority="9" w:qFormat="1"/>
     <w:lsdException w:name="heading 2" w:semiHidden="1" w:uiPriority="9" w:unhideWhenUsed="1" w:qFormat="1"/>
@@ -1603,7 +1634,6 @@
     <w:lsdException w:name="HTML Sample" w:semiHidden="1" w:unhideWhenUsed="1"/>
     <w:lsdException w:name="HTML Typewriter" w:semiHidden="1" w:unhideWhenUsed="1"/>
     <w:lsdException w:name="HTML Variable" w:semiHidden="1" w:unhideWhenUsed="1"/>
-    <w:lsdException w:name="Normal Table" w:semiHidden="1" w:unhideWhenUsed="1"/>
     <w:lsdException w:name="annotation subject" w:semiHidden="1" w:unhideWhenUsed="1"/>
     <w:lsdException w:name="No List" w:semiHidden="1" w:unhideWhenUsed="1"/>
     <w:lsdException w:name="Outline List 1" w:semiHidden="1" w:unhideWhenUsed="1"/>
@@ -1649,11 +1679,9 @@
     <w:lsdException w:name="Table Subtle 1" w:semiHidden="1" w:unhideWhenUsed="1"/>
     <w:lsdException w:name="Table Subtle 2" w:semiHidden="1" w:unhideWhenUsed="1"/>
     <w:lsdException w:name="Table Web 1" w:semiHidden="1" w:unhideWhenUsed="1"/>
-    <w:lsdException w:name="Table Web 2" w:semiHidden="1" w:unhideWhenUsed="1"/>
     <w:lsdException w:name="Table Web 3" w:semiHidden="1" w:unhideWhenUsed="1"/>
     <w:lsdException w:name="Balloon Text" w:semiHidden="1" w:unhideWhenUsed="1"/>
     <w:lsdException w:name="Table Grid" w:uiPriority="39"/>
-    <w:lsdException w:name="Table Theme" w:semiHidden="1" w:unhideWhenUsed="1"/>
     <w:lsdException w:name="Placeholder Text" w:semiHidden="1"/>
     <w:lsdException w:name="No Spacing" w:uiPriority="1" w:qFormat="1"/>
     <w:lsdException w:name="Light Shading" w:uiPriority="60"/>
@@ -1870,6 +1898,8 @@
     <w:lsdException w:name="List Table 6 Colorful Accent 6" w:uiPriority="51"/>
     <w:lsdException w:name="List Table 7 Colorful Accent 6" w:uiPriority="52"/>
     <w:lsdException w:name="Mention" w:semiHidden="1" w:unhideWhenUsed="1"/>
+    <w:lsdException w:name="Smart Hyperlink" w:semiHidden="1" w:unhideWhenUsed="1"/>
+    <w:lsdException w:name="Hashtag" w:semiHidden="1" w:unhideWhenUsed="1"/>
   </w:latentStyles>
   <w:style w:type="paragraph" w:default="1" w:styleId="Standaard">
     <w:name w:val="Normal"/>
@@ -2618,7 +2648,7 @@
 </file>
 
 <file path=customXml/itemProps2.xml><?xml version="1.0" encoding="utf-8"?>
-<ds:datastoreItem xmlns:ds="http://schemas.openxmlformats.org/officeDocument/2006/customXml" ds:itemID="{A9983CA6-41E7-4461-AC95-648B1EC676D6}">
+<ds:datastoreItem xmlns:ds="http://schemas.openxmlformats.org/officeDocument/2006/customXml" ds:itemID="{D15947DE-AD64-411F-8B0E-864FA86F1B4A}">
   <ds:schemaRefs>
     <ds:schemaRef ds:uri="http://schemas.openxmlformats.org/officeDocument/2006/bibliography"/>
   </ds:schemaRefs>

</xml_diff>